<commit_message>
Created a Docker + Airflow + Spark implementation
</commit_message>
<xml_diff>
--- a/Notes on Airflow and Docker.docx
+++ b/Notes on Airflow and Docker.docx
@@ -1885,6 +1885,12 @@
     <w:p>
       <w:r>
         <w:t>docker compose up -d</w:t>
+      </w:r>
+    </w:p>
+    <w:p/>
+    <w:p>
+      <w:r>
+        <w:br w:type="page"/>
       </w:r>
     </w:p>
     <w:sectPr>

</xml_diff>